<commit_message>
add graph test 6 and 9 Bellman to word
</commit_message>
<xml_diff>
--- a/Exemple d'algo sur les graphes test.docx
+++ b/Exemple d'algo sur les graphes test.docx
@@ -1,6 +1,6 @@
 
 <file path=word/document.xml><?xml version="1.0" encoding="utf-8"?>
-<w:document xmlns:wpc="http://schemas.microsoft.com/office/word/2010/wordprocessingCanvas" xmlns:cx="http://schemas.microsoft.com/office/drawing/2014/chartex" xmlns:cx1="http://schemas.microsoft.com/office/drawing/2015/9/8/chartex" xmlns:cx2="http://schemas.microsoft.com/office/drawing/2015/10/21/chartex" xmlns:cx3="http://schemas.microsoft.com/office/drawing/2016/5/9/chartex" xmlns:cx4="http://schemas.microsoft.com/office/drawing/2016/5/10/chartex" xmlns:cx5="http://schemas.microsoft.com/office/drawing/2016/5/11/chartex" xmlns:cx6="http://schemas.microsoft.com/office/drawing/2016/5/12/chartex" xmlns:cx7="http://schemas.microsoft.com/office/drawing/2016/5/13/chartex" xmlns:cx8="http://schemas.microsoft.com/office/drawing/2016/5/14/chartex" xmlns:mc="http://schemas.openxmlformats.org/markup-compatibility/2006" xmlns:aink="http://schemas.microsoft.com/office/drawing/2016/ink" xmlns:am3d="http://schemas.microsoft.com/office/drawing/2017/model3d" xmlns:o="urn:schemas-microsoft-com:office:office" xmlns:r="http://schemas.openxmlformats.org/officeDocument/2006/relationships" xmlns:m="http://schemas.openxmlformats.org/officeDocument/2006/math" xmlns:v="urn:schemas-microsoft-com:vml" xmlns:wp14="http://schemas.microsoft.com/office/word/2010/wordprocessingDrawing" xmlns:wp="http://schemas.openxmlformats.org/drawingml/2006/wordprocessingDrawing" xmlns:w10="urn:schemas-microsoft-com:office:word" xmlns:w="http://schemas.openxmlformats.org/wordprocessingml/2006/main" xmlns:w14="http://schemas.microsoft.com/office/word/2010/wordml" xmlns:w15="http://schemas.microsoft.com/office/word/2012/wordml" xmlns:w16cid="http://schemas.microsoft.com/office/word/2016/wordml/cid" xmlns:w16se="http://schemas.microsoft.com/office/word/2015/wordml/symex" xmlns:wpg="http://schemas.microsoft.com/office/word/2010/wordprocessingGroup" xmlns:wpi="http://schemas.microsoft.com/office/word/2010/wordprocessingInk" xmlns:wne="http://schemas.microsoft.com/office/word/2006/wordml" xmlns:wps="http://schemas.microsoft.com/office/word/2010/wordprocessingShape" mc:Ignorable="w14 w15 w16se w16cid wp14">
+<w:document xmlns:wpc="http://schemas.microsoft.com/office/word/2010/wordprocessingCanvas" xmlns:mo="http://schemas.microsoft.com/office/mac/office/2008/main" xmlns:mc="http://schemas.openxmlformats.org/markup-compatibility/2006" xmlns:mv="urn:schemas-microsoft-com:mac:vml" xmlns:o="urn:schemas-microsoft-com:office:office" xmlns:r="http://schemas.openxmlformats.org/officeDocument/2006/relationships" xmlns:m="http://schemas.openxmlformats.org/officeDocument/2006/math" xmlns:v="urn:schemas-microsoft-com:vml" xmlns:wp14="http://schemas.microsoft.com/office/word/2010/wordprocessingDrawing" xmlns:wp="http://schemas.openxmlformats.org/drawingml/2006/wordprocessingDrawing" xmlns:w10="urn:schemas-microsoft-com:office:word" xmlns:w="http://schemas.openxmlformats.org/wordprocessingml/2006/main" xmlns:w14="http://schemas.microsoft.com/office/word/2010/wordml" xmlns:w15="http://schemas.microsoft.com/office/word/2012/wordml" xmlns:wpg="http://schemas.microsoft.com/office/word/2010/wordprocessingGroup" xmlns:wpi="http://schemas.microsoft.com/office/word/2010/wordprocessingInk" xmlns:wne="http://schemas.microsoft.com/office/word/2006/wordml" xmlns:wps="http://schemas.microsoft.com/office/word/2010/wordprocessingShape" mc:Ignorable="w14 w15 wp14">
   <w:body>
     <w:p>
       <w:r>
@@ -7939,13 +7939,7 @@
           </w:tcPr>
           <w:p>
             <w:r>
-              <w:t>0,1,2</w:t>
-            </w:r>
-            <w:r>
-              <w:t>ou5</w:t>
-            </w:r>
-            <w:r>
-              <w:t>,6</w:t>
+              <w:t>0,1,2ou5,6</w:t>
             </w:r>
           </w:p>
         </w:tc>
@@ -10249,6 +10243,1393 @@
         <w:lastRenderedPageBreak/>
         <w:t>Pas de CC car circuit absorbant.</w:t>
       </w:r>
+    </w:p>
+    <w:p/>
+    <w:p>
+      <w:r>
+        <w:t>Bellman</w:t>
+      </w:r>
+    </w:p>
+    <w:p>
+      <w:r>
+        <w:t>Graph 6</w:t>
+      </w:r>
+      <w:r>
+        <w:t xml:space="preserve"> en partant</w:t>
+      </w:r>
+      <w:r>
+        <w:t xml:space="preserve"> de 0</w:t>
+      </w:r>
+    </w:p>
+    <w:p/>
+    <w:tbl>
+      <w:tblPr>
+        <w:tblStyle w:val="Grilledutableau"/>
+        <w:tblW w:w="0" w:type="auto"/>
+        <w:tblLook w:val="04A0" w:firstRow="1" w:lastRow="0" w:firstColumn="1" w:lastColumn="0" w:noHBand="0" w:noVBand="1"/>
+      </w:tblPr>
+      <w:tblGrid>
+        <w:gridCol w:w="1092"/>
+        <w:gridCol w:w="1093"/>
+        <w:gridCol w:w="1093"/>
+        <w:gridCol w:w="1093"/>
+        <w:gridCol w:w="1093"/>
+        <w:gridCol w:w="1093"/>
+      </w:tblGrid>
+      <w:tr>
+        <w:trPr>
+          <w:trHeight w:val="285"/>
+        </w:trPr>
+        <w:tc>
+          <w:tcPr>
+            <w:tcW w:w="1092" w:type="dxa"/>
+          </w:tcPr>
+          <w:p/>
+        </w:tc>
+        <w:tc>
+          <w:tcPr>
+            <w:tcW w:w="1093" w:type="dxa"/>
+          </w:tcPr>
+          <w:p>
+            <w:r>
+              <w:t>0</w:t>
+            </w:r>
+          </w:p>
+        </w:tc>
+        <w:tc>
+          <w:tcPr>
+            <w:tcW w:w="1093" w:type="dxa"/>
+          </w:tcPr>
+          <w:p>
+            <w:r>
+              <w:t>1</w:t>
+            </w:r>
+          </w:p>
+        </w:tc>
+        <w:tc>
+          <w:tcPr>
+            <w:tcW w:w="1093" w:type="dxa"/>
+          </w:tcPr>
+          <w:p>
+            <w:r>
+              <w:t>2</w:t>
+            </w:r>
+          </w:p>
+        </w:tc>
+        <w:tc>
+          <w:tcPr>
+            <w:tcW w:w="1093" w:type="dxa"/>
+          </w:tcPr>
+          <w:p>
+            <w:r>
+              <w:t>3</w:t>
+            </w:r>
+          </w:p>
+        </w:tc>
+        <w:tc>
+          <w:tcPr>
+            <w:tcW w:w="1093" w:type="dxa"/>
+          </w:tcPr>
+          <w:p>
+            <w:r>
+              <w:t>4</w:t>
+            </w:r>
+          </w:p>
+        </w:tc>
+      </w:tr>
+      <w:tr>
+        <w:trPr>
+          <w:trHeight w:val="285"/>
+        </w:trPr>
+        <w:tc>
+          <w:tcPr>
+            <w:tcW w:w="1092" w:type="dxa"/>
+          </w:tcPr>
+          <w:p>
+            <w:proofErr w:type="gramStart"/>
+            <w:r>
+              <w:t>k</w:t>
+            </w:r>
+            <w:proofErr w:type="gramEnd"/>
+            <w:r>
+              <w:t>=1</w:t>
+            </w:r>
+          </w:p>
+        </w:tc>
+        <w:tc>
+          <w:tcPr>
+            <w:tcW w:w="1093" w:type="dxa"/>
+          </w:tcPr>
+          <w:p>
+            <w:pPr>
+              <w:rPr>
+                <w:color w:val="FF0000"/>
+              </w:rPr>
+            </w:pPr>
+            <w:r>
+              <w:rPr>
+                <w:color w:val="FF0000"/>
+              </w:rPr>
+              <w:t>0(0)</w:t>
+            </w:r>
+          </w:p>
+        </w:tc>
+        <w:tc>
+          <w:tcPr>
+            <w:tcW w:w="1093" w:type="dxa"/>
+          </w:tcPr>
+          <w:p>
+            <w:pPr>
+              <w:rPr>
+                <w:color w:val="FF0000"/>
+              </w:rPr>
+            </w:pPr>
+            <w:r>
+              <w:rPr>
+                <w:color w:val="FF0000"/>
+              </w:rPr>
+              <w:t>1(0)</w:t>
+            </w:r>
+          </w:p>
+        </w:tc>
+        <w:tc>
+          <w:tcPr>
+            <w:tcW w:w="1093" w:type="dxa"/>
+          </w:tcPr>
+          <w:p>
+            <w:r>
+              <w:rPr>
+                <w:rFonts w:cstheme="minorHAnsi"/>
+              </w:rPr>
+              <w:t>4(0)</w:t>
+            </w:r>
+          </w:p>
+        </w:tc>
+        <w:tc>
+          <w:tcPr>
+            <w:tcW w:w="1093" w:type="dxa"/>
+          </w:tcPr>
+          <w:p>
+            <w:r>
+              <w:t>8(0)</w:t>
+            </w:r>
+          </w:p>
+        </w:tc>
+        <w:tc>
+          <w:tcPr>
+            <w:tcW w:w="1093" w:type="dxa"/>
+          </w:tcPr>
+          <w:p>
+            <w:r>
+              <w:t>13(0)</w:t>
+            </w:r>
+          </w:p>
+        </w:tc>
+      </w:tr>
+      <w:tr>
+        <w:trPr>
+          <w:trHeight w:val="285"/>
+        </w:trPr>
+        <w:tc>
+          <w:tcPr>
+            <w:tcW w:w="1092" w:type="dxa"/>
+          </w:tcPr>
+          <w:p>
+            <w:r>
+              <w:t>2</w:t>
+            </w:r>
+          </w:p>
+        </w:tc>
+        <w:tc>
+          <w:tcPr>
+            <w:tcW w:w="1093" w:type="dxa"/>
+          </w:tcPr>
+          <w:p>
+            <w:r>
+              <w:t>0(0)</w:t>
+            </w:r>
+          </w:p>
+        </w:tc>
+        <w:tc>
+          <w:tcPr>
+            <w:tcW w:w="1093" w:type="dxa"/>
+          </w:tcPr>
+          <w:p>
+            <w:r>
+              <w:t>1(0)</w:t>
+            </w:r>
+          </w:p>
+        </w:tc>
+        <w:tc>
+          <w:tcPr>
+            <w:tcW w:w="1093" w:type="dxa"/>
+          </w:tcPr>
+          <w:p>
+            <w:pPr>
+              <w:rPr>
+                <w:color w:val="FF0000"/>
+              </w:rPr>
+            </w:pPr>
+            <w:r>
+              <w:rPr>
+                <w:color w:val="FF0000"/>
+              </w:rPr>
+              <w:t>3(1)</w:t>
+            </w:r>
+          </w:p>
+        </w:tc>
+        <w:tc>
+          <w:tcPr>
+            <w:tcW w:w="1093" w:type="dxa"/>
+          </w:tcPr>
+          <w:p>
+            <w:r>
+              <w:t>7(2</w:t>
+            </w:r>
+            <w:r>
+              <w:t xml:space="preserve"> ou 1</w:t>
+            </w:r>
+            <w:r>
+              <w:t>)</w:t>
+            </w:r>
+          </w:p>
+        </w:tc>
+        <w:tc>
+          <w:tcPr>
+            <w:tcW w:w="1093" w:type="dxa"/>
+          </w:tcPr>
+          <w:p>
+            <w:pPr>
+              <w:rPr>
+                <w:color w:val="FF0000"/>
+              </w:rPr>
+            </w:pPr>
+            <w:r>
+              <w:rPr>
+                <w:color w:val="000000" w:themeColor="text1"/>
+              </w:rPr>
+              <w:t>12</w:t>
+            </w:r>
+            <w:r>
+              <w:rPr>
+                <w:color w:val="000000" w:themeColor="text1"/>
+              </w:rPr>
+              <w:t>(1,2,3</w:t>
+            </w:r>
+            <w:r>
+              <w:rPr>
+                <w:color w:val="000000" w:themeColor="text1"/>
+              </w:rPr>
+              <w:t>)</w:t>
+            </w:r>
+          </w:p>
+        </w:tc>
+      </w:tr>
+      <w:tr>
+        <w:trPr>
+          <w:trHeight w:val="285"/>
+        </w:trPr>
+        <w:tc>
+          <w:tcPr>
+            <w:tcW w:w="1092" w:type="dxa"/>
+          </w:tcPr>
+          <w:p>
+            <w:r>
+              <w:t>3</w:t>
+            </w:r>
+          </w:p>
+        </w:tc>
+        <w:tc>
+          <w:tcPr>
+            <w:tcW w:w="1093" w:type="dxa"/>
+          </w:tcPr>
+          <w:p>
+            <w:r>
+              <w:t>0(0)</w:t>
+            </w:r>
+          </w:p>
+        </w:tc>
+        <w:tc>
+          <w:tcPr>
+            <w:tcW w:w="1093" w:type="dxa"/>
+          </w:tcPr>
+          <w:p>
+            <w:r>
+              <w:t>1(0)</w:t>
+            </w:r>
+          </w:p>
+        </w:tc>
+        <w:tc>
+          <w:tcPr>
+            <w:tcW w:w="1093" w:type="dxa"/>
+          </w:tcPr>
+          <w:p>
+            <w:r>
+              <w:t>3(1)</w:t>
+            </w:r>
+          </w:p>
+        </w:tc>
+        <w:tc>
+          <w:tcPr>
+            <w:tcW w:w="1093" w:type="dxa"/>
+          </w:tcPr>
+          <w:p>
+            <w:r>
+              <w:rPr>
+                <w:color w:val="FF0000"/>
+              </w:rPr>
+              <w:t>6(2)</w:t>
+            </w:r>
+          </w:p>
+        </w:tc>
+        <w:tc>
+          <w:tcPr>
+            <w:tcW w:w="1093" w:type="dxa"/>
+          </w:tcPr>
+          <w:p>
+            <w:r>
+              <w:t>11(2,3)</w:t>
+            </w:r>
+          </w:p>
+        </w:tc>
+      </w:tr>
+      <w:tr>
+        <w:trPr>
+          <w:trHeight w:val="296"/>
+        </w:trPr>
+        <w:tc>
+          <w:tcPr>
+            <w:tcW w:w="1092" w:type="dxa"/>
+          </w:tcPr>
+          <w:p>
+            <w:r>
+              <w:t>4</w:t>
+            </w:r>
+          </w:p>
+        </w:tc>
+        <w:tc>
+          <w:tcPr>
+            <w:tcW w:w="1093" w:type="dxa"/>
+          </w:tcPr>
+          <w:p>
+            <w:r>
+              <w:t>0(0)</w:t>
+            </w:r>
+          </w:p>
+        </w:tc>
+        <w:tc>
+          <w:tcPr>
+            <w:tcW w:w="1093" w:type="dxa"/>
+          </w:tcPr>
+          <w:p>
+            <w:r>
+              <w:t>1(0)</w:t>
+            </w:r>
+          </w:p>
+        </w:tc>
+        <w:tc>
+          <w:tcPr>
+            <w:tcW w:w="1093" w:type="dxa"/>
+          </w:tcPr>
+          <w:p>
+            <w:r>
+              <w:t>3(1)</w:t>
+            </w:r>
+          </w:p>
+        </w:tc>
+        <w:tc>
+          <w:tcPr>
+            <w:tcW w:w="1093" w:type="dxa"/>
+          </w:tcPr>
+          <w:p>
+            <w:r>
+              <w:t>6(2)</w:t>
+            </w:r>
+          </w:p>
+        </w:tc>
+        <w:tc>
+          <w:tcPr>
+            <w:tcW w:w="1093" w:type="dxa"/>
+          </w:tcPr>
+          <w:p>
+            <w:r>
+              <w:rPr>
+                <w:color w:val="FF0000"/>
+              </w:rPr>
+              <w:t>10(3)</w:t>
+            </w:r>
+          </w:p>
+        </w:tc>
+      </w:tr>
+      <w:tr>
+        <w:trPr>
+          <w:trHeight w:val="285"/>
+        </w:trPr>
+        <w:tc>
+          <w:tcPr>
+            <w:tcW w:w="1092" w:type="dxa"/>
+          </w:tcPr>
+          <w:p>
+            <w:r>
+              <w:t>5</w:t>
+            </w:r>
+          </w:p>
+        </w:tc>
+        <w:tc>
+          <w:tcPr>
+            <w:tcW w:w="1093" w:type="dxa"/>
+          </w:tcPr>
+          <w:p>
+            <w:r>
+              <w:t>0(0)</w:t>
+            </w:r>
+          </w:p>
+        </w:tc>
+        <w:tc>
+          <w:tcPr>
+            <w:tcW w:w="1093" w:type="dxa"/>
+          </w:tcPr>
+          <w:p>
+            <w:r>
+              <w:t>1(0)</w:t>
+            </w:r>
+          </w:p>
+        </w:tc>
+        <w:tc>
+          <w:tcPr>
+            <w:tcW w:w="1093" w:type="dxa"/>
+          </w:tcPr>
+          <w:p>
+            <w:r>
+              <w:t>3(1)</w:t>
+            </w:r>
+          </w:p>
+        </w:tc>
+        <w:tc>
+          <w:tcPr>
+            <w:tcW w:w="1093" w:type="dxa"/>
+          </w:tcPr>
+          <w:p>
+            <w:r>
+              <w:t>6(2)</w:t>
+            </w:r>
+          </w:p>
+        </w:tc>
+        <w:tc>
+          <w:tcPr>
+            <w:tcW w:w="1093" w:type="dxa"/>
+          </w:tcPr>
+          <w:p>
+            <w:r>
+              <w:t>10(3)</w:t>
+            </w:r>
+          </w:p>
+        </w:tc>
+      </w:tr>
+    </w:tbl>
+    <w:p/>
+    <w:p>
+      <w:r>
+        <w:t>Graph 9</w:t>
+      </w:r>
+      <w:r>
+        <w:t xml:space="preserve"> en partant de 0</w:t>
+      </w:r>
+    </w:p>
+    <w:p/>
+    <w:tbl>
+      <w:tblPr>
+        <w:tblStyle w:val="Grilledutableau"/>
+        <w:tblW w:w="0" w:type="auto"/>
+        <w:tblLook w:val="04A0" w:firstRow="1" w:lastRow="0" w:firstColumn="1" w:lastColumn="0" w:noHBand="0" w:noVBand="1"/>
+      </w:tblPr>
+      <w:tblGrid>
+        <w:gridCol w:w="1006"/>
+        <w:gridCol w:w="1007"/>
+        <w:gridCol w:w="1007"/>
+        <w:gridCol w:w="1007"/>
+        <w:gridCol w:w="1007"/>
+        <w:gridCol w:w="1007"/>
+        <w:gridCol w:w="1007"/>
+        <w:gridCol w:w="1007"/>
+        <w:gridCol w:w="1007"/>
+      </w:tblGrid>
+      <w:tr>
+        <w:tc>
+          <w:tcPr>
+            <w:tcW w:w="1006" w:type="dxa"/>
+          </w:tcPr>
+          <w:p/>
+        </w:tc>
+        <w:tc>
+          <w:tcPr>
+            <w:tcW w:w="1007" w:type="dxa"/>
+          </w:tcPr>
+          <w:p>
+            <w:r>
+              <w:t>0</w:t>
+            </w:r>
+          </w:p>
+        </w:tc>
+        <w:tc>
+          <w:tcPr>
+            <w:tcW w:w="1007" w:type="dxa"/>
+          </w:tcPr>
+          <w:p>
+            <w:r>
+              <w:t>1</w:t>
+            </w:r>
+          </w:p>
+        </w:tc>
+        <w:tc>
+          <w:tcPr>
+            <w:tcW w:w="1007" w:type="dxa"/>
+          </w:tcPr>
+          <w:p>
+            <w:r>
+              <w:t>2</w:t>
+            </w:r>
+          </w:p>
+        </w:tc>
+        <w:tc>
+          <w:tcPr>
+            <w:tcW w:w="1007" w:type="dxa"/>
+          </w:tcPr>
+          <w:p>
+            <w:r>
+              <w:t>3</w:t>
+            </w:r>
+          </w:p>
+        </w:tc>
+        <w:tc>
+          <w:tcPr>
+            <w:tcW w:w="1007" w:type="dxa"/>
+          </w:tcPr>
+          <w:p>
+            <w:r>
+              <w:t>4</w:t>
+            </w:r>
+          </w:p>
+        </w:tc>
+        <w:tc>
+          <w:tcPr>
+            <w:tcW w:w="1007" w:type="dxa"/>
+          </w:tcPr>
+          <w:p>
+            <w:r>
+              <w:t>5</w:t>
+            </w:r>
+          </w:p>
+        </w:tc>
+        <w:tc>
+          <w:tcPr>
+            <w:tcW w:w="1007" w:type="dxa"/>
+          </w:tcPr>
+          <w:p>
+            <w:r>
+              <w:t>6</w:t>
+            </w:r>
+          </w:p>
+        </w:tc>
+        <w:tc>
+          <w:tcPr>
+            <w:tcW w:w="1007" w:type="dxa"/>
+          </w:tcPr>
+          <w:p>
+            <w:r>
+              <w:t>7</w:t>
+            </w:r>
+          </w:p>
+        </w:tc>
+      </w:tr>
+      <w:tr>
+        <w:tc>
+          <w:tcPr>
+            <w:tcW w:w="1006" w:type="dxa"/>
+          </w:tcPr>
+          <w:p>
+            <w:r>
+              <w:t>K=1</w:t>
+            </w:r>
+          </w:p>
+        </w:tc>
+        <w:tc>
+          <w:tcPr>
+            <w:tcW w:w="1007" w:type="dxa"/>
+          </w:tcPr>
+          <w:p>
+            <w:r>
+              <w:rPr>
+                <w:rFonts w:cstheme="minorHAnsi"/>
+                <w:color w:val="FF0000"/>
+              </w:rPr>
+              <w:t>0(0)</w:t>
+            </w:r>
+          </w:p>
+        </w:tc>
+        <w:tc>
+          <w:tcPr>
+            <w:tcW w:w="1007" w:type="dxa"/>
+          </w:tcPr>
+          <w:p>
+            <w:r>
+              <w:t>4(0)</w:t>
+            </w:r>
+          </w:p>
+        </w:tc>
+        <w:tc>
+          <w:tcPr>
+            <w:tcW w:w="1007" w:type="dxa"/>
+          </w:tcPr>
+          <w:p>
+            <w:r>
+              <w:rPr>
+                <w:rFonts w:cstheme="minorHAnsi"/>
+              </w:rPr>
+              <w:t>∞</w:t>
+            </w:r>
+          </w:p>
+        </w:tc>
+        <w:tc>
+          <w:tcPr>
+            <w:tcW w:w="1007" w:type="dxa"/>
+          </w:tcPr>
+          <w:p>
+            <w:r>
+              <w:rPr>
+                <w:rFonts w:cstheme="minorHAnsi"/>
+              </w:rPr>
+              <w:t>∞</w:t>
+            </w:r>
+          </w:p>
+        </w:tc>
+        <w:tc>
+          <w:tcPr>
+            <w:tcW w:w="1007" w:type="dxa"/>
+          </w:tcPr>
+          <w:p>
+            <w:r>
+              <w:rPr>
+                <w:color w:val="FF0000"/>
+              </w:rPr>
+              <w:t>0(0)</w:t>
+            </w:r>
+          </w:p>
+        </w:tc>
+        <w:tc>
+          <w:tcPr>
+            <w:tcW w:w="1007" w:type="dxa"/>
+          </w:tcPr>
+          <w:p>
+            <w:r>
+              <w:rPr>
+                <w:rFonts w:cstheme="minorHAnsi"/>
+              </w:rPr>
+              <w:t>∞</w:t>
+            </w:r>
+          </w:p>
+        </w:tc>
+        <w:tc>
+          <w:tcPr>
+            <w:tcW w:w="1007" w:type="dxa"/>
+          </w:tcPr>
+          <w:p>
+            <w:pPr>
+              <w:rPr>
+                <w:color w:val="FF0000"/>
+              </w:rPr>
+            </w:pPr>
+            <w:r>
+              <w:rPr>
+                <w:rFonts w:cstheme="minorHAnsi"/>
+              </w:rPr>
+              <w:t>∞</w:t>
+            </w:r>
+          </w:p>
+        </w:tc>
+        <w:tc>
+          <w:tcPr>
+            <w:tcW w:w="1007" w:type="dxa"/>
+          </w:tcPr>
+          <w:p>
+            <w:pPr>
+              <w:rPr>
+                <w:color w:val="FF0000"/>
+              </w:rPr>
+            </w:pPr>
+            <w:r>
+              <w:rPr>
+                <w:rFonts w:cstheme="minorHAnsi"/>
+              </w:rPr>
+              <w:t>∞</w:t>
+            </w:r>
+          </w:p>
+        </w:tc>
+      </w:tr>
+      <w:tr>
+        <w:tc>
+          <w:tcPr>
+            <w:tcW w:w="1006" w:type="dxa"/>
+          </w:tcPr>
+          <w:p>
+            <w:r>
+              <w:t>2</w:t>
+            </w:r>
+          </w:p>
+        </w:tc>
+        <w:tc>
+          <w:tcPr>
+            <w:tcW w:w="1007" w:type="dxa"/>
+          </w:tcPr>
+          <w:p>
+            <w:r>
+              <w:rPr>
+                <w:rFonts w:cstheme="minorHAnsi"/>
+              </w:rPr>
+              <w:t>0(0)</w:t>
+            </w:r>
+          </w:p>
+        </w:tc>
+        <w:tc>
+          <w:tcPr>
+            <w:tcW w:w="1007" w:type="dxa"/>
+          </w:tcPr>
+          <w:p>
+            <w:r>
+              <w:rPr>
+                <w:color w:val="FF0000"/>
+              </w:rPr>
+              <w:t>2(4)</w:t>
+            </w:r>
+          </w:p>
+        </w:tc>
+        <w:tc>
+          <w:tcPr>
+            <w:tcW w:w="1007" w:type="dxa"/>
+          </w:tcPr>
+          <w:p>
+            <w:r>
+              <w:rPr>
+                <w:rFonts w:cstheme="minorHAnsi"/>
+              </w:rPr>
+              <w:t>∞</w:t>
+            </w:r>
+          </w:p>
+        </w:tc>
+        <w:tc>
+          <w:tcPr>
+            <w:tcW w:w="1007" w:type="dxa"/>
+          </w:tcPr>
+          <w:p>
+            <w:r>
+              <w:t>8(1)</w:t>
+            </w:r>
+          </w:p>
+        </w:tc>
+        <w:tc>
+          <w:tcPr>
+            <w:tcW w:w="1007" w:type="dxa"/>
+          </w:tcPr>
+          <w:p>
+            <w:r>
+              <w:t>0(0)</w:t>
+            </w:r>
+          </w:p>
+        </w:tc>
+        <w:tc>
+          <w:tcPr>
+            <w:tcW w:w="1007" w:type="dxa"/>
+          </w:tcPr>
+          <w:p>
+            <w:r>
+              <w:rPr>
+                <w:rFonts w:cstheme="minorHAnsi"/>
+              </w:rPr>
+              <w:t>8(4)</w:t>
+            </w:r>
+          </w:p>
+        </w:tc>
+        <w:tc>
+          <w:tcPr>
+            <w:tcW w:w="1007" w:type="dxa"/>
+          </w:tcPr>
+          <w:p>
+            <w:r>
+              <w:rPr>
+                <w:rFonts w:cstheme="minorHAnsi"/>
+              </w:rPr>
+              <w:t>∞</w:t>
+            </w:r>
+          </w:p>
+        </w:tc>
+        <w:tc>
+          <w:tcPr>
+            <w:tcW w:w="1007" w:type="dxa"/>
+          </w:tcPr>
+          <w:p>
+            <w:r>
+              <w:rPr>
+                <w:rFonts w:cstheme="minorHAnsi"/>
+              </w:rPr>
+              <w:t>∞</w:t>
+            </w:r>
+          </w:p>
+        </w:tc>
+      </w:tr>
+      <w:tr>
+        <w:trPr>
+          <w:trHeight w:val="292"/>
+        </w:trPr>
+        <w:tc>
+          <w:tcPr>
+            <w:tcW w:w="1006" w:type="dxa"/>
+          </w:tcPr>
+          <w:p>
+            <w:r>
+              <w:t>3</w:t>
+            </w:r>
+          </w:p>
+        </w:tc>
+        <w:tc>
+          <w:tcPr>
+            <w:tcW w:w="1007" w:type="dxa"/>
+          </w:tcPr>
+          <w:p>
+            <w:r>
+              <w:rPr>
+                <w:rFonts w:cstheme="minorHAnsi"/>
+              </w:rPr>
+              <w:t>0(0)</w:t>
+            </w:r>
+          </w:p>
+        </w:tc>
+        <w:tc>
+          <w:tcPr>
+            <w:tcW w:w="1007" w:type="dxa"/>
+          </w:tcPr>
+          <w:p>
+            <w:r>
+              <w:t>2(4)</w:t>
+            </w:r>
+          </w:p>
+        </w:tc>
+        <w:tc>
+          <w:tcPr>
+            <w:tcW w:w="1007" w:type="dxa"/>
+          </w:tcPr>
+          <w:p>
+            <w:r>
+              <w:rPr>
+                <w:rFonts w:cstheme="minorHAnsi"/>
+              </w:rPr>
+              <w:t>∞</w:t>
+            </w:r>
+          </w:p>
+        </w:tc>
+        <w:tc>
+          <w:tcPr>
+            <w:tcW w:w="1007" w:type="dxa"/>
+          </w:tcPr>
+          <w:p>
+            <w:r>
+              <w:rPr>
+                <w:color w:val="FF0000"/>
+              </w:rPr>
+              <w:t>6(1)</w:t>
+            </w:r>
+          </w:p>
+        </w:tc>
+        <w:tc>
+          <w:tcPr>
+            <w:tcW w:w="1007" w:type="dxa"/>
+          </w:tcPr>
+          <w:p>
+            <w:r>
+              <w:t>0(0)</w:t>
+            </w:r>
+          </w:p>
+        </w:tc>
+        <w:tc>
+          <w:tcPr>
+            <w:tcW w:w="1007" w:type="dxa"/>
+          </w:tcPr>
+          <w:p>
+            <w:r>
+              <w:rPr>
+                <w:rFonts w:cstheme="minorHAnsi"/>
+                <w:color w:val="FF0000"/>
+              </w:rPr>
+              <w:t>2(4)</w:t>
+            </w:r>
+          </w:p>
+        </w:tc>
+        <w:tc>
+          <w:tcPr>
+            <w:tcW w:w="1007" w:type="dxa"/>
+          </w:tcPr>
+          <w:p>
+            <w:r>
+              <w:t>10(3,5)</w:t>
+            </w:r>
+          </w:p>
+        </w:tc>
+        <w:tc>
+          <w:tcPr>
+            <w:tcW w:w="1007" w:type="dxa"/>
+          </w:tcPr>
+          <w:p>
+            <w:r>
+              <w:rPr>
+                <w:rFonts w:cstheme="minorHAnsi"/>
+              </w:rPr>
+              <w:t>∞</w:t>
+            </w:r>
+          </w:p>
+        </w:tc>
+      </w:tr>
+      <w:tr>
+        <w:tc>
+          <w:tcPr>
+            <w:tcW w:w="1006" w:type="dxa"/>
+          </w:tcPr>
+          <w:p>
+            <w:r>
+              <w:t>4</w:t>
+            </w:r>
+          </w:p>
+        </w:tc>
+        <w:tc>
+          <w:tcPr>
+            <w:tcW w:w="1007" w:type="dxa"/>
+          </w:tcPr>
+          <w:p>
+            <w:r>
+              <w:rPr>
+                <w:rFonts w:cstheme="minorHAnsi"/>
+              </w:rPr>
+              <w:t>0(0)</w:t>
+            </w:r>
+          </w:p>
+        </w:tc>
+        <w:tc>
+          <w:tcPr>
+            <w:tcW w:w="1007" w:type="dxa"/>
+          </w:tcPr>
+          <w:p>
+            <w:r>
+              <w:t>2(4)</w:t>
+            </w:r>
+          </w:p>
+        </w:tc>
+        <w:tc>
+          <w:tcPr>
+            <w:tcW w:w="1007" w:type="dxa"/>
+          </w:tcPr>
+          <w:p>
+            <w:r>
+              <w:t>13(6)</w:t>
+            </w:r>
+          </w:p>
+        </w:tc>
+        <w:tc>
+          <w:tcPr>
+            <w:tcW w:w="1007" w:type="dxa"/>
+          </w:tcPr>
+          <w:p>
+            <w:r>
+              <w:t>6(1)</w:t>
+            </w:r>
+          </w:p>
+        </w:tc>
+        <w:tc>
+          <w:tcPr>
+            <w:tcW w:w="1007" w:type="dxa"/>
+          </w:tcPr>
+          <w:p>
+            <w:r>
+              <w:t>0(0)</w:t>
+            </w:r>
+          </w:p>
+        </w:tc>
+        <w:tc>
+          <w:tcPr>
+            <w:tcW w:w="1007" w:type="dxa"/>
+          </w:tcPr>
+          <w:p>
+            <w:r>
+              <w:rPr>
+                <w:rFonts w:cstheme="minorHAnsi"/>
+              </w:rPr>
+              <w:t>2(4)</w:t>
+            </w:r>
+          </w:p>
+        </w:tc>
+        <w:tc>
+          <w:tcPr>
+            <w:tcW w:w="1007" w:type="dxa"/>
+          </w:tcPr>
+          <w:p>
+            <w:r>
+              <w:rPr>
+                <w:color w:val="FF0000"/>
+              </w:rPr>
+              <w:t>4(5)</w:t>
+            </w:r>
+          </w:p>
+        </w:tc>
+        <w:tc>
+          <w:tcPr>
+            <w:tcW w:w="1007" w:type="dxa"/>
+          </w:tcPr>
+          <w:p>
+            <w:r>
+              <w:t>12(6)</w:t>
+            </w:r>
+          </w:p>
+        </w:tc>
+      </w:tr>
+      <w:tr>
+        <w:tc>
+          <w:tcPr>
+            <w:tcW w:w="1006" w:type="dxa"/>
+          </w:tcPr>
+          <w:p>
+            <w:r>
+              <w:t>5</w:t>
+            </w:r>
+          </w:p>
+        </w:tc>
+        <w:tc>
+          <w:tcPr>
+            <w:tcW w:w="1007" w:type="dxa"/>
+          </w:tcPr>
+          <w:p>
+            <w:r>
+              <w:rPr>
+                <w:rFonts w:cstheme="minorHAnsi"/>
+              </w:rPr>
+              <w:t>0(0)</w:t>
+            </w:r>
+          </w:p>
+        </w:tc>
+        <w:tc>
+          <w:tcPr>
+            <w:tcW w:w="1007" w:type="dxa"/>
+          </w:tcPr>
+          <w:p>
+            <w:r>
+              <w:t>2(4)</w:t>
+            </w:r>
+          </w:p>
+        </w:tc>
+        <w:tc>
+          <w:tcPr>
+            <w:tcW w:w="1007" w:type="dxa"/>
+          </w:tcPr>
+          <w:p>
+            <w:r>
+              <w:t>7(6)</w:t>
+            </w:r>
+          </w:p>
+        </w:tc>
+        <w:tc>
+          <w:tcPr>
+            <w:tcW w:w="1007" w:type="dxa"/>
+          </w:tcPr>
+          <w:p>
+            <w:r>
+              <w:t>6(1)</w:t>
+            </w:r>
+          </w:p>
+        </w:tc>
+        <w:tc>
+          <w:tcPr>
+            <w:tcW w:w="1007" w:type="dxa"/>
+          </w:tcPr>
+          <w:p>
+            <w:r>
+              <w:t>0(0)</w:t>
+            </w:r>
+          </w:p>
+        </w:tc>
+        <w:tc>
+          <w:tcPr>
+            <w:tcW w:w="1007" w:type="dxa"/>
+          </w:tcPr>
+          <w:p>
+            <w:r>
+              <w:rPr>
+                <w:rFonts w:cstheme="minorHAnsi"/>
+              </w:rPr>
+              <w:t>2(4)</w:t>
+            </w:r>
+          </w:p>
+        </w:tc>
+        <w:tc>
+          <w:tcPr>
+            <w:tcW w:w="1007" w:type="dxa"/>
+          </w:tcPr>
+          <w:p>
+            <w:pPr>
+              <w:rPr>
+                <w:color w:val="000000" w:themeColor="text1"/>
+              </w:rPr>
+            </w:pPr>
+            <w:r>
+              <w:rPr>
+                <w:color w:val="000000" w:themeColor="text1"/>
+              </w:rPr>
+              <w:t>4(5)</w:t>
+            </w:r>
+          </w:p>
+        </w:tc>
+        <w:tc>
+          <w:tcPr>
+            <w:tcW w:w="1007" w:type="dxa"/>
+          </w:tcPr>
+          <w:p>
+            <w:r>
+              <w:rPr>
+                <w:color w:val="FF0000"/>
+              </w:rPr>
+              <w:t>6(6)</w:t>
+            </w:r>
+          </w:p>
+        </w:tc>
+      </w:tr>
+      <w:tr>
+        <w:tc>
+          <w:tcPr>
+            <w:tcW w:w="1006" w:type="dxa"/>
+          </w:tcPr>
+          <w:p>
+            <w:r>
+              <w:t>6</w:t>
+            </w:r>
+          </w:p>
+        </w:tc>
+        <w:tc>
+          <w:tcPr>
+            <w:tcW w:w="1007" w:type="dxa"/>
+          </w:tcPr>
+          <w:p>
+            <w:r>
+              <w:rPr>
+                <w:rFonts w:cstheme="minorHAnsi"/>
+              </w:rPr>
+              <w:t>0(0)</w:t>
+            </w:r>
+          </w:p>
+        </w:tc>
+        <w:tc>
+          <w:tcPr>
+            <w:tcW w:w="1007" w:type="dxa"/>
+          </w:tcPr>
+          <w:p>
+            <w:r>
+              <w:t>2(4)</w:t>
+            </w:r>
+          </w:p>
+        </w:tc>
+        <w:tc>
+          <w:tcPr>
+            <w:tcW w:w="1007" w:type="dxa"/>
+          </w:tcPr>
+          <w:p>
+            <w:r>
+              <w:rPr>
+                <w:color w:val="FF0000"/>
+              </w:rPr>
+              <w:t>6(7)</w:t>
+            </w:r>
+          </w:p>
+        </w:tc>
+        <w:tc>
+          <w:tcPr>
+            <w:tcW w:w="1007" w:type="dxa"/>
+          </w:tcPr>
+          <w:p>
+            <w:r>
+              <w:t>6(1)</w:t>
+            </w:r>
+          </w:p>
+        </w:tc>
+        <w:tc>
+          <w:tcPr>
+            <w:tcW w:w="1007" w:type="dxa"/>
+          </w:tcPr>
+          <w:p>
+            <w:r>
+              <w:t>0(0)</w:t>
+            </w:r>
+          </w:p>
+        </w:tc>
+        <w:tc>
+          <w:tcPr>
+            <w:tcW w:w="1007" w:type="dxa"/>
+          </w:tcPr>
+          <w:p>
+            <w:r>
+              <w:rPr>
+                <w:rFonts w:cstheme="minorHAnsi"/>
+              </w:rPr>
+              <w:t>2(4)</w:t>
+            </w:r>
+          </w:p>
+        </w:tc>
+        <w:tc>
+          <w:tcPr>
+            <w:tcW w:w="1007" w:type="dxa"/>
+          </w:tcPr>
+          <w:p>
+            <w:pPr>
+              <w:rPr>
+                <w:color w:val="000000" w:themeColor="text1"/>
+              </w:rPr>
+            </w:pPr>
+            <w:r>
+              <w:rPr>
+                <w:color w:val="000000" w:themeColor="text1"/>
+              </w:rPr>
+              <w:t>4(5)</w:t>
+            </w:r>
+          </w:p>
+        </w:tc>
+        <w:tc>
+          <w:tcPr>
+            <w:tcW w:w="1007" w:type="dxa"/>
+          </w:tcPr>
+          <w:p>
+            <w:pPr>
+              <w:rPr>
+                <w:color w:val="000000" w:themeColor="text1"/>
+              </w:rPr>
+            </w:pPr>
+            <w:r>
+              <w:rPr>
+                <w:color w:val="000000" w:themeColor="text1"/>
+              </w:rPr>
+              <w:t>6(6)</w:t>
+            </w:r>
+          </w:p>
+        </w:tc>
+      </w:tr>
+      <w:tr>
+        <w:tc>
+          <w:tcPr>
+            <w:tcW w:w="1006" w:type="dxa"/>
+          </w:tcPr>
+          <w:p>
+            <w:r>
+              <w:t>7</w:t>
+            </w:r>
+          </w:p>
+        </w:tc>
+        <w:tc>
+          <w:tcPr>
+            <w:tcW w:w="1007" w:type="dxa"/>
+          </w:tcPr>
+          <w:p>
+            <w:r>
+              <w:rPr>
+                <w:rFonts w:cstheme="minorHAnsi"/>
+              </w:rPr>
+              <w:t>0(0)</w:t>
+            </w:r>
+          </w:p>
+        </w:tc>
+        <w:tc>
+          <w:tcPr>
+            <w:tcW w:w="1007" w:type="dxa"/>
+          </w:tcPr>
+          <w:p>
+            <w:r>
+              <w:t>2(4)</w:t>
+            </w:r>
+          </w:p>
+        </w:tc>
+        <w:tc>
+          <w:tcPr>
+            <w:tcW w:w="1007" w:type="dxa"/>
+          </w:tcPr>
+          <w:p>
+            <w:r>
+              <w:t>6(7)</w:t>
+            </w:r>
+          </w:p>
+        </w:tc>
+        <w:tc>
+          <w:tcPr>
+            <w:tcW w:w="1007" w:type="dxa"/>
+          </w:tcPr>
+          <w:p>
+            <w:r>
+              <w:t>6(1)</w:t>
+            </w:r>
+          </w:p>
+        </w:tc>
+        <w:tc>
+          <w:tcPr>
+            <w:tcW w:w="1007" w:type="dxa"/>
+          </w:tcPr>
+          <w:p>
+            <w:r>
+              <w:t>0(0)</w:t>
+            </w:r>
+          </w:p>
+        </w:tc>
+        <w:tc>
+          <w:tcPr>
+            <w:tcW w:w="1007" w:type="dxa"/>
+          </w:tcPr>
+          <w:p>
+            <w:r>
+              <w:rPr>
+                <w:rFonts w:cstheme="minorHAnsi"/>
+              </w:rPr>
+              <w:t>2(4)</w:t>
+            </w:r>
+          </w:p>
+        </w:tc>
+        <w:tc>
+          <w:tcPr>
+            <w:tcW w:w="1007" w:type="dxa"/>
+          </w:tcPr>
+          <w:p>
+            <w:pPr>
+              <w:rPr>
+                <w:color w:val="000000" w:themeColor="text1"/>
+              </w:rPr>
+            </w:pPr>
+            <w:r>
+              <w:rPr>
+                <w:color w:val="000000" w:themeColor="text1"/>
+              </w:rPr>
+              <w:t>4(5)</w:t>
+            </w:r>
+          </w:p>
+        </w:tc>
+        <w:tc>
+          <w:tcPr>
+            <w:tcW w:w="1007" w:type="dxa"/>
+          </w:tcPr>
+          <w:p>
+            <w:pPr>
+              <w:rPr>
+                <w:color w:val="000000" w:themeColor="text1"/>
+              </w:rPr>
+            </w:pPr>
+            <w:r>
+              <w:rPr>
+                <w:color w:val="000000" w:themeColor="text1"/>
+              </w:rPr>
+              <w:t>6(6)</w:t>
+            </w:r>
+          </w:p>
+        </w:tc>
+      </w:tr>
+    </w:tbl>
+    <w:p>
       <w:bookmarkStart w:id="0" w:name="_GoBack"/>
       <w:bookmarkEnd w:id="0"/>
     </w:p>
@@ -10263,7 +11644,7 @@
 </file>
 
 <file path=word/styles.xml><?xml version="1.0" encoding="utf-8"?>
-<w:styles xmlns:mc="http://schemas.openxmlformats.org/markup-compatibility/2006" xmlns:r="http://schemas.openxmlformats.org/officeDocument/2006/relationships" xmlns:w="http://schemas.openxmlformats.org/wordprocessingml/2006/main" xmlns:w14="http://schemas.microsoft.com/office/word/2010/wordml" xmlns:w15="http://schemas.microsoft.com/office/word/2012/wordml" xmlns:w16cid="http://schemas.microsoft.com/office/word/2016/wordml/cid" xmlns:w16se="http://schemas.microsoft.com/office/word/2015/wordml/symex" mc:Ignorable="w14 w15 w16se w16cid">
+<w:styles xmlns:mc="http://schemas.openxmlformats.org/markup-compatibility/2006" xmlns:r="http://schemas.openxmlformats.org/officeDocument/2006/relationships" xmlns:w="http://schemas.openxmlformats.org/wordprocessingml/2006/main" xmlns:w14="http://schemas.microsoft.com/office/word/2010/wordml" xmlns:w15="http://schemas.microsoft.com/office/word/2012/wordml" mc:Ignorable="w14 w15">
   <w:docDefaults>
     <w:rPrDefault>
       <w:rPr>
@@ -10279,7 +11660,7 @@
       </w:pPr>
     </w:pPrDefault>
   </w:docDefaults>
-  <w:latentStyles w:defLockedState="0" w:defUIPriority="99" w:defSemiHidden="0" w:defUnhideWhenUsed="0" w:defQFormat="0" w:count="376">
+  <w:latentStyles w:defLockedState="0" w:defUIPriority="99" w:defSemiHidden="0" w:defUnhideWhenUsed="0" w:defQFormat="0" w:count="382">
     <w:lsdException w:name="Normal" w:uiPriority="0" w:qFormat="1"/>
     <w:lsdException w:name="heading 1" w:uiPriority="9" w:qFormat="1"/>
     <w:lsdException w:name="heading 2" w:semiHidden="1" w:uiPriority="9" w:unhideWhenUsed="1" w:qFormat="1"/>
@@ -10653,9 +12034,6 @@
     <w:lsdException w:name="List Table 7 Colorful Accent 6" w:uiPriority="52"/>
     <w:lsdException w:name="Mention" w:semiHidden="1" w:unhideWhenUsed="1"/>
     <w:lsdException w:name="Smart Hyperlink" w:semiHidden="1" w:unhideWhenUsed="1"/>
-    <w:lsdException w:name="Hashtag" w:semiHidden="1" w:unhideWhenUsed="1"/>
-    <w:lsdException w:name="Unresolved Mention" w:semiHidden="1" w:unhideWhenUsed="1"/>
-    <w:lsdException w:name="Smart Link" w:semiHidden="1" w:unhideWhenUsed="1"/>
   </w:latentStyles>
   <w:style w:type="paragraph" w:default="1" w:styleId="Normal">
     <w:name w:val="Normal"/>
@@ -10697,6 +12075,7 @@
       <w:spacing w:after="0" w:line="240" w:lineRule="auto"/>
     </w:pPr>
     <w:tblPr>
+      <w:tblInd w:w="0" w:type="dxa"/>
       <w:tblBorders>
         <w:top w:val="single" w:sz="4" w:space="0" w:color="auto"/>
         <w:left w:val="single" w:sz="4" w:space="0" w:color="auto"/>
@@ -10705,6 +12084,12 @@
         <w:insideH w:val="single" w:sz="4" w:space="0" w:color="auto"/>
         <w:insideV w:val="single" w:sz="4" w:space="0" w:color="auto"/>
       </w:tblBorders>
+      <w:tblCellMar>
+        <w:top w:w="0" w:type="dxa"/>
+        <w:left w:w="108" w:type="dxa"/>
+        <w:bottom w:w="0" w:type="dxa"/>
+        <w:right w:w="108" w:type="dxa"/>
+      </w:tblCellMar>
     </w:tblPr>
   </w:style>
 </w:styles>

</xml_diff>